<commit_message>
updated file directory added new months for map
</commit_message>
<xml_diff>
--- a/Writing/Ch 1 AR Forecasts/Figures and Tables for Ch 1.docx
+++ b/Writing/Ch 1 AR Forecasts/Figures and Tables for Ch 1.docx
@@ -17,8 +17,6 @@
       <w:r>
         <w:t xml:space="preserve">Check figure limits to ecological applications </w:t>
       </w:r>
-      <w:bookmarkStart w:id="0" w:name="_GoBack"/>
-      <w:bookmarkEnd w:id="0"/>
     </w:p>
     <w:p>
       <w:pPr>
@@ -242,6 +240,31 @@
       <w:pPr>
         <w:pStyle w:val="ListParagraph"/>
         <w:numPr>
+          <w:ilvl w:val="2"/>
+          <w:numId w:val="1"/>
+        </w:numPr>
+      </w:pPr>
+      <w:r>
+        <w:t xml:space="preserve">conversion from </w:t>
+      </w:r>
+      <w:proofErr w:type="spellStart"/>
+      <w:r>
+        <w:t>exo</w:t>
+      </w:r>
+      <w:proofErr w:type="spellEnd"/>
+      <w:r>
+        <w:t xml:space="preserve"> to </w:t>
+      </w:r>
+      <w:proofErr w:type="spellStart"/>
+      <w:r>
+        <w:t>ctd</w:t>
+      </w:r>
+      <w:proofErr w:type="spellEnd"/>
+    </w:p>
+    <w:p>
+      <w:pPr>
+        <w:pStyle w:val="ListParagraph"/>
+        <w:numPr>
           <w:ilvl w:val="1"/>
           <w:numId w:val="1"/>
         </w:numPr>
@@ -424,6 +447,23 @@
           <w:numId w:val="1"/>
         </w:numPr>
       </w:pPr>
+      <w:r>
+        <w:t>Supplemental</w:t>
+      </w:r>
+    </w:p>
+    <w:p>
+      <w:pPr>
+        <w:pStyle w:val="ListParagraph"/>
+        <w:numPr>
+          <w:ilvl w:val="1"/>
+          <w:numId w:val="1"/>
+        </w:numPr>
+      </w:pPr>
+      <w:bookmarkStart w:id="0" w:name="_GoBack"/>
+      <w:bookmarkEnd w:id="0"/>
+      <w:r>
+        <w:t>Figure 7. Parameter changes over time</w:t>
+      </w:r>
     </w:p>
     <w:p/>
     <w:p/>
@@ -1555,6 +1595,7 @@
               <w:rPr>
                 <w:rFonts w:asciiTheme="majorHAnsi" w:hAnsiTheme="majorHAnsi" w:cstheme="majorHAnsi"/>
               </w:rPr>
+              <w:lastRenderedPageBreak/>
               <w:fldChar w:fldCharType="begin"/>
             </w:r>
             <w:r>
@@ -1612,14 +1653,7 @@
               <w:rPr>
                 <w:rFonts w:asciiTheme="majorHAnsi" w:hAnsiTheme="majorHAnsi" w:cstheme="majorHAnsi"/>
               </w:rPr>
-              <w:t xml:space="preserve">Used machine-learning techniques to predict species distributions </w:t>
-            </w:r>
-            <w:r>
-              <w:rPr>
-                <w:rFonts w:asciiTheme="majorHAnsi" w:hAnsiTheme="majorHAnsi" w:cstheme="majorHAnsi"/>
-              </w:rPr>
-              <w:lastRenderedPageBreak/>
-              <w:t>during past geological time periods based on current distributions</w:t>
+              <w:t>Used machine-learning techniques to predict species distributions during past geological time periods based on current distributions</w:t>
             </w:r>
           </w:p>
         </w:tc>
@@ -1637,7 +1671,6 @@
               <w:rPr>
                 <w:rFonts w:asciiTheme="majorHAnsi" w:hAnsiTheme="majorHAnsi" w:cstheme="majorHAnsi"/>
               </w:rPr>
-              <w:lastRenderedPageBreak/>
               <w:t>Empirical</w:t>
             </w:r>
           </w:p>
@@ -1656,14 +1689,7 @@
               <w:rPr>
                 <w:rFonts w:asciiTheme="majorHAnsi" w:hAnsiTheme="majorHAnsi" w:cstheme="majorHAnsi"/>
               </w:rPr>
-              <w:t xml:space="preserve">Conterminous United States during the </w:t>
-            </w:r>
-            <w:r>
-              <w:rPr>
-                <w:rFonts w:asciiTheme="majorHAnsi" w:hAnsiTheme="majorHAnsi" w:cstheme="majorHAnsi"/>
-              </w:rPr>
-              <w:lastRenderedPageBreak/>
-              <w:t>present and the Pleistocene Era</w:t>
+              <w:t>Conterminous United States during the present and the Pleistocene Era</w:t>
             </w:r>
           </w:p>
         </w:tc>
@@ -1681,15 +1707,7 @@
               <w:rPr>
                 <w:rFonts w:asciiTheme="majorHAnsi" w:hAnsiTheme="majorHAnsi" w:cstheme="majorHAnsi"/>
               </w:rPr>
-              <w:lastRenderedPageBreak/>
-              <w:t xml:space="preserve">Ecological niches of </w:t>
-            </w:r>
-            <w:r>
-              <w:rPr>
-                <w:rFonts w:asciiTheme="majorHAnsi" w:hAnsiTheme="majorHAnsi" w:cstheme="majorHAnsi"/>
-              </w:rPr>
-              <w:lastRenderedPageBreak/>
-              <w:t>mammal species</w:t>
+              <w:t>Ecological niches of mammal species</w:t>
             </w:r>
           </w:p>
         </w:tc>
@@ -1707,7 +1725,6 @@
               <w:rPr>
                 <w:rFonts w:asciiTheme="majorHAnsi" w:hAnsiTheme="majorHAnsi" w:cstheme="majorHAnsi"/>
               </w:rPr>
-              <w:lastRenderedPageBreak/>
               <w:t>N</w:t>
             </w:r>
           </w:p>
@@ -3727,7 +3744,7 @@
 </file>
 
 <file path=customXml/itemProps1.xml><?xml version="1.0" encoding="utf-8"?>
-<ds:datastoreItem xmlns:ds="http://schemas.openxmlformats.org/officeDocument/2006/customXml" ds:itemID="{FA50BE97-9797-4BE8-88AA-2D7F3758F4B7}">
+<ds:datastoreItem xmlns:ds="http://schemas.openxmlformats.org/officeDocument/2006/customXml" ds:itemID="{C12D8C62-3353-4D64-9061-5831CB0B3467}">
   <ds:schemaRefs>
     <ds:schemaRef ds:uri="http://schemas.openxmlformats.org/officeDocument/2006/bibliography"/>
   </ds:schemaRefs>

</xml_diff>